<commit_message>
update write up, add ppt, and Karsten files
</commit_message>
<xml_diff>
--- a/Attack_of_the_Killer_Bears_Write_Up.docx
+++ b/Attack_of_the_Killer_Bears_Write_Up.docx
@@ -232,13 +232,7 @@
         <w:rPr>
           <w:rFonts w:asciiTheme="majorHAnsi" w:hAnsiTheme="majorHAnsi" w:cstheme="majorHAnsi"/>
         </w:rPr>
-        <w:t xml:space="preserve"> called “north_america_bear_killings.csv” that consists of 167 victims and 14 features describing their death. The features include: </w:t>
-      </w:r>
-      <w:r>
-        <w:rPr>
-          <w:rFonts w:asciiTheme="majorHAnsi" w:hAnsiTheme="majorHAnsi" w:cstheme="majorHAnsi"/>
-        </w:rPr>
-        <w:t xml:space="preserve">Name, Age, Gender, Date, Year, </w:t>
+        <w:t xml:space="preserve"> called “north_america_bear_killings.csv” that consists of 167 victims and 14 features describing their death. The features include: Name, Age, Gender, Date, Year, </w:t>
       </w:r>
       <w:proofErr w:type="gramStart"/>
       <w:r>
@@ -252,61 +246,7 @@
         <w:rPr>
           <w:rFonts w:asciiTheme="majorHAnsi" w:hAnsiTheme="majorHAnsi" w:cstheme="majorHAnsi"/>
         </w:rPr>
-        <w:t>Wild or Captive), Location, Description, Type of Bear, Hunter (Boolean</w:t>
-      </w:r>
-      <w:r>
-        <w:rPr>
-          <w:rFonts w:asciiTheme="majorHAnsi" w:hAnsiTheme="majorHAnsi" w:cstheme="majorHAnsi"/>
-        </w:rPr>
-        <w:t xml:space="preserve"> value</w:t>
-      </w:r>
-      <w:r>
-        <w:rPr>
-          <w:rFonts w:asciiTheme="majorHAnsi" w:hAnsiTheme="majorHAnsi" w:cstheme="majorHAnsi"/>
-        </w:rPr>
-        <w:t>), Grizzly (Boolean</w:t>
-      </w:r>
-      <w:r>
-        <w:rPr>
-          <w:rFonts w:asciiTheme="majorHAnsi" w:hAnsiTheme="majorHAnsi" w:cstheme="majorHAnsi"/>
-        </w:rPr>
-        <w:t xml:space="preserve"> value</w:t>
-      </w:r>
-      <w:r>
-        <w:rPr>
-          <w:rFonts w:asciiTheme="majorHAnsi" w:hAnsiTheme="majorHAnsi" w:cstheme="majorHAnsi"/>
-        </w:rPr>
-        <w:t>), Hikers (Boolean</w:t>
-      </w:r>
-      <w:r>
-        <w:rPr>
-          <w:rFonts w:asciiTheme="majorHAnsi" w:hAnsiTheme="majorHAnsi" w:cstheme="majorHAnsi"/>
-        </w:rPr>
-        <w:t xml:space="preserve"> value</w:t>
-      </w:r>
-      <w:r>
-        <w:rPr>
-          <w:rFonts w:asciiTheme="majorHAnsi" w:hAnsiTheme="majorHAnsi" w:cstheme="majorHAnsi"/>
-        </w:rPr>
-        <w:t>), Only One Killed (Boolean</w:t>
-      </w:r>
-      <w:r>
-        <w:rPr>
-          <w:rFonts w:asciiTheme="majorHAnsi" w:hAnsiTheme="majorHAnsi" w:cstheme="majorHAnsi"/>
-        </w:rPr>
-        <w:t xml:space="preserve"> value</w:t>
-      </w:r>
-      <w:r>
-        <w:rPr>
-          <w:rFonts w:asciiTheme="majorHAnsi" w:hAnsiTheme="majorHAnsi" w:cstheme="majorHAnsi"/>
-        </w:rPr>
-        <w:t>)</w:t>
-      </w:r>
-      <w:r>
-        <w:rPr>
-          <w:rFonts w:asciiTheme="majorHAnsi" w:hAnsiTheme="majorHAnsi" w:cstheme="majorHAnsi"/>
-        </w:rPr>
-        <w:t xml:space="preserve">. </w:t>
+        <w:t xml:space="preserve">Wild or Captive), Location, Description, Type of Bear, Hunter (Boolean value), Grizzly (Boolean value), Hikers (Boolean value), Only One Killed (Boolean value). </w:t>
       </w:r>
     </w:p>
     <w:p>
@@ -394,6 +334,353 @@
           <w:rFonts w:asciiTheme="majorHAnsi" w:hAnsiTheme="majorHAnsi" w:cstheme="majorHAnsi"/>
         </w:rPr>
       </w:pPr>
+      <w:r>
+        <w:rPr>
+          <w:rFonts w:asciiTheme="majorHAnsi" w:hAnsiTheme="majorHAnsi" w:cstheme="majorHAnsi"/>
+        </w:rPr>
+        <w:t>The short answer is adult men between the ages of 40 and 60. In every age category there were more males that died than females.</w:t>
+      </w:r>
+    </w:p>
+    <w:p>
+      <w:pPr>
+        <w:rPr>
+          <w:rFonts w:asciiTheme="majorHAnsi" w:hAnsiTheme="majorHAnsi" w:cstheme="majorHAnsi"/>
+        </w:rPr>
+      </w:pPr>
+      <w:r>
+        <w:rPr>
+          <w:rFonts w:asciiTheme="majorHAnsi" w:hAnsiTheme="majorHAnsi" w:cstheme="majorHAnsi"/>
+        </w:rPr>
+        <w:t>O</w:t>
+      </w:r>
+      <w:r>
+        <w:rPr>
+          <w:rFonts w:asciiTheme="majorHAnsi" w:hAnsiTheme="majorHAnsi" w:cstheme="majorHAnsi"/>
+        </w:rPr>
+        <w:t>utside of our one elderly lady who apparently had an unfortunate run in with a bear in 2001 in New Mexico at the ripe age of 93.</w:t>
+      </w:r>
+      <w:r>
+        <w:rPr>
+          <w:rFonts w:asciiTheme="majorHAnsi" w:hAnsiTheme="majorHAnsi" w:cstheme="majorHAnsi"/>
+        </w:rPr>
+        <w:t xml:space="preserve"> </w:t>
+      </w:r>
+      <w:r>
+        <w:rPr>
+          <w:rFonts w:asciiTheme="majorHAnsi" w:hAnsiTheme="majorHAnsi" w:cstheme="majorHAnsi"/>
+        </w:rPr>
+        <w:t xml:space="preserve">Out of 166 recorded deaths, 22 </w:t>
+      </w:r>
+      <w:r>
+        <w:rPr>
+          <w:rFonts w:asciiTheme="majorHAnsi" w:hAnsiTheme="majorHAnsi" w:cstheme="majorHAnsi"/>
+        </w:rPr>
+        <w:t>occurred</w:t>
+      </w:r>
+      <w:r>
+        <w:rPr>
+          <w:rFonts w:asciiTheme="majorHAnsi" w:hAnsiTheme="majorHAnsi" w:cstheme="majorHAnsi"/>
+        </w:rPr>
+        <w:t xml:space="preserve"> while participating in a </w:t>
+      </w:r>
+      <w:r>
+        <w:rPr>
+          <w:rFonts w:asciiTheme="majorHAnsi" w:hAnsiTheme="majorHAnsi" w:cstheme="majorHAnsi"/>
+        </w:rPr>
+        <w:t>wilderness</w:t>
+      </w:r>
+      <w:r>
+        <w:rPr>
+          <w:rFonts w:asciiTheme="majorHAnsi" w:hAnsiTheme="majorHAnsi" w:cstheme="majorHAnsi"/>
+        </w:rPr>
+        <w:t xml:space="preserve"> relate activity. 16 people died while hunting, while another 6</w:t>
+      </w:r>
+      <w:r>
+        <w:rPr>
+          <w:rFonts w:asciiTheme="majorHAnsi" w:hAnsiTheme="majorHAnsi" w:cstheme="majorHAnsi"/>
+        </w:rPr>
+        <w:t xml:space="preserve"> </w:t>
+      </w:r>
+      <w:r>
+        <w:rPr>
+          <w:rFonts w:asciiTheme="majorHAnsi" w:hAnsiTheme="majorHAnsi" w:cstheme="majorHAnsi"/>
+        </w:rPr>
+        <w:t>died while hiking. There was 1 woman hunting, and 1 woman hiking.</w:t>
+      </w:r>
+    </w:p>
+    <w:p>
+      <w:pPr>
+        <w:rPr>
+          <w:rFonts w:asciiTheme="majorHAnsi" w:hAnsiTheme="majorHAnsi" w:cstheme="majorHAnsi"/>
+        </w:rPr>
+      </w:pPr>
+      <w:r>
+        <w:rPr>
+          <w:rFonts w:asciiTheme="majorHAnsi" w:hAnsiTheme="majorHAnsi" w:cstheme="majorHAnsi"/>
+        </w:rPr>
+        <w:t>Aside from scrubbing the data this was pretty straight forward. Deciding the best way to visualize the important information without too many</w:t>
+      </w:r>
+      <w:r>
+        <w:rPr>
+          <w:rFonts w:asciiTheme="majorHAnsi" w:hAnsiTheme="majorHAnsi" w:cstheme="majorHAnsi"/>
+        </w:rPr>
+        <w:t xml:space="preserve"> </w:t>
+      </w:r>
+      <w:r>
+        <w:rPr>
+          <w:rFonts w:asciiTheme="majorHAnsi" w:hAnsiTheme="majorHAnsi" w:cstheme="majorHAnsi"/>
+        </w:rPr>
+        <w:t>colorful and overwhelming graphs was the hard part.</w:t>
+      </w:r>
+    </w:p>
+    <w:p>
+      <w:pPr>
+        <w:jc w:val="center"/>
+        <w:rPr>
+          <w:rFonts w:asciiTheme="majorHAnsi" w:hAnsiTheme="majorHAnsi" w:cstheme="majorHAnsi"/>
+        </w:rPr>
+      </w:pPr>
+      <w:r>
+        <w:rPr>
+          <w:noProof/>
+        </w:rPr>
+        <w:lastRenderedPageBreak/>
+        <w:drawing>
+          <wp:inline distT="0" distB="0" distL="0" distR="0" wp14:anchorId="711C216A" wp14:editId="25DC5882">
+            <wp:extent cx="4269607" cy="2817667"/>
+            <wp:effectExtent l="0" t="0" r="0" b="1905"/>
+            <wp:docPr id="13" name="Picture 13"/>
+            <wp:cNvGraphicFramePr>
+              <a:graphicFrameLocks xmlns:a="http://schemas.openxmlformats.org/drawingml/2006/main" noChangeAspect="1"/>
+            </wp:cNvGraphicFramePr>
+            <a:graphic xmlns:a="http://schemas.openxmlformats.org/drawingml/2006/main">
+              <a:graphicData uri="http://schemas.openxmlformats.org/drawingml/2006/picture">
+                <pic:pic xmlns:pic="http://schemas.openxmlformats.org/drawingml/2006/picture">
+                  <pic:nvPicPr>
+                    <pic:cNvPr id="1" name=""/>
+                    <pic:cNvPicPr/>
+                  </pic:nvPicPr>
+                  <pic:blipFill>
+                    <a:blip r:embed="rId7"/>
+                    <a:stretch>
+                      <a:fillRect/>
+                    </a:stretch>
+                  </pic:blipFill>
+                  <pic:spPr>
+                    <a:xfrm>
+                      <a:off x="0" y="0"/>
+                      <a:ext cx="4282108" cy="2825917"/>
+                    </a:xfrm>
+                    <a:prstGeom prst="rect">
+                      <a:avLst/>
+                    </a:prstGeom>
+                  </pic:spPr>
+                </pic:pic>
+              </a:graphicData>
+            </a:graphic>
+          </wp:inline>
+        </w:drawing>
+      </w:r>
+    </w:p>
+    <w:p>
+      <w:pPr>
+        <w:jc w:val="center"/>
+        <w:rPr>
+          <w:rFonts w:asciiTheme="majorHAnsi" w:hAnsiTheme="majorHAnsi" w:cstheme="majorHAnsi"/>
+        </w:rPr>
+      </w:pPr>
+      <w:r>
+        <w:rPr>
+          <w:noProof/>
+        </w:rPr>
+        <w:drawing>
+          <wp:inline distT="0" distB="0" distL="0" distR="0" wp14:anchorId="70B70D78" wp14:editId="24BB3E46">
+            <wp:extent cx="2693613" cy="2453485"/>
+            <wp:effectExtent l="0" t="0" r="0" b="4445"/>
+            <wp:docPr id="12" name="Picture 12"/>
+            <wp:cNvGraphicFramePr>
+              <a:graphicFrameLocks xmlns:a="http://schemas.openxmlformats.org/drawingml/2006/main" noChangeAspect="1"/>
+            </wp:cNvGraphicFramePr>
+            <a:graphic xmlns:a="http://schemas.openxmlformats.org/drawingml/2006/main">
+              <a:graphicData uri="http://schemas.openxmlformats.org/drawingml/2006/picture">
+                <pic:pic xmlns:pic="http://schemas.openxmlformats.org/drawingml/2006/picture">
+                  <pic:nvPicPr>
+                    <pic:cNvPr id="1" name=""/>
+                    <pic:cNvPicPr/>
+                  </pic:nvPicPr>
+                  <pic:blipFill>
+                    <a:blip r:embed="rId8"/>
+                    <a:stretch>
+                      <a:fillRect/>
+                    </a:stretch>
+                  </pic:blipFill>
+                  <pic:spPr>
+                    <a:xfrm>
+                      <a:off x="0" y="0"/>
+                      <a:ext cx="2707066" cy="2465739"/>
+                    </a:xfrm>
+                    <a:prstGeom prst="rect">
+                      <a:avLst/>
+                    </a:prstGeom>
+                  </pic:spPr>
+                </pic:pic>
+              </a:graphicData>
+            </a:graphic>
+          </wp:inline>
+        </w:drawing>
+      </w:r>
+    </w:p>
+    <w:p>
+      <w:pPr>
+        <w:jc w:val="center"/>
+        <w:rPr>
+          <w:rFonts w:asciiTheme="majorHAnsi" w:hAnsiTheme="majorHAnsi" w:cstheme="majorHAnsi"/>
+        </w:rPr>
+      </w:pPr>
+      <w:r>
+        <w:rPr>
+          <w:noProof/>
+        </w:rPr>
+        <w:drawing>
+          <wp:inline distT="0" distB="0" distL="0" distR="0" wp14:anchorId="778E7D68" wp14:editId="5BBC0BA3">
+            <wp:extent cx="2969602" cy="2299538"/>
+            <wp:effectExtent l="0" t="0" r="2540" b="5715"/>
+            <wp:docPr id="11" name="Picture 11"/>
+            <wp:cNvGraphicFramePr>
+              <a:graphicFrameLocks xmlns:a="http://schemas.openxmlformats.org/drawingml/2006/main" noChangeAspect="1"/>
+            </wp:cNvGraphicFramePr>
+            <a:graphic xmlns:a="http://schemas.openxmlformats.org/drawingml/2006/main">
+              <a:graphicData uri="http://schemas.openxmlformats.org/drawingml/2006/picture">
+                <pic:pic xmlns:pic="http://schemas.openxmlformats.org/drawingml/2006/picture">
+                  <pic:nvPicPr>
+                    <pic:cNvPr id="1" name=""/>
+                    <pic:cNvPicPr/>
+                  </pic:nvPicPr>
+                  <pic:blipFill>
+                    <a:blip r:embed="rId9"/>
+                    <a:stretch>
+                      <a:fillRect/>
+                    </a:stretch>
+                  </pic:blipFill>
+                  <pic:spPr>
+                    <a:xfrm>
+                      <a:off x="0" y="0"/>
+                      <a:ext cx="2987140" cy="2313119"/>
+                    </a:xfrm>
+                    <a:prstGeom prst="rect">
+                      <a:avLst/>
+                    </a:prstGeom>
+                  </pic:spPr>
+                </pic:pic>
+              </a:graphicData>
+            </a:graphic>
+          </wp:inline>
+        </w:drawing>
+      </w:r>
+    </w:p>
+    <w:p>
+      <w:pPr>
+        <w:jc w:val="center"/>
+        <w:rPr>
+          <w:rFonts w:asciiTheme="majorHAnsi" w:hAnsiTheme="majorHAnsi" w:cstheme="majorHAnsi"/>
+        </w:rPr>
+      </w:pPr>
+      <w:r>
+        <w:rPr>
+          <w:noProof/>
+        </w:rPr>
+        <w:lastRenderedPageBreak/>
+        <w:drawing>
+          <wp:inline distT="0" distB="0" distL="0" distR="0" wp14:anchorId="03CCCA3A" wp14:editId="109AC505">
+            <wp:extent cx="3399003" cy="2566320"/>
+            <wp:effectExtent l="0" t="0" r="0" b="5715"/>
+            <wp:docPr id="6" name="Picture 6"/>
+            <wp:cNvGraphicFramePr>
+              <a:graphicFrameLocks xmlns:a="http://schemas.openxmlformats.org/drawingml/2006/main" noChangeAspect="1"/>
+            </wp:cNvGraphicFramePr>
+            <a:graphic xmlns:a="http://schemas.openxmlformats.org/drawingml/2006/main">
+              <a:graphicData uri="http://schemas.openxmlformats.org/drawingml/2006/picture">
+                <pic:pic xmlns:pic="http://schemas.openxmlformats.org/drawingml/2006/picture">
+                  <pic:nvPicPr>
+                    <pic:cNvPr id="1" name=""/>
+                    <pic:cNvPicPr/>
+                  </pic:nvPicPr>
+                  <pic:blipFill>
+                    <a:blip r:embed="rId10"/>
+                    <a:stretch>
+                      <a:fillRect/>
+                    </a:stretch>
+                  </pic:blipFill>
+                  <pic:spPr>
+                    <a:xfrm>
+                      <a:off x="0" y="0"/>
+                      <a:ext cx="3422903" cy="2584365"/>
+                    </a:xfrm>
+                    <a:prstGeom prst="rect">
+                      <a:avLst/>
+                    </a:prstGeom>
+                  </pic:spPr>
+                </pic:pic>
+              </a:graphicData>
+            </a:graphic>
+          </wp:inline>
+        </w:drawing>
+      </w:r>
+    </w:p>
+    <w:p>
+      <w:pPr>
+        <w:rPr>
+          <w:rFonts w:asciiTheme="majorHAnsi" w:hAnsiTheme="majorHAnsi" w:cstheme="majorHAnsi"/>
+        </w:rPr>
+      </w:pPr>
+    </w:p>
+    <w:p>
+      <w:pPr>
+        <w:jc w:val="center"/>
+        <w:rPr>
+          <w:rFonts w:asciiTheme="majorHAnsi" w:hAnsiTheme="majorHAnsi" w:cstheme="majorHAnsi"/>
+        </w:rPr>
+      </w:pPr>
+      <w:r>
+        <w:rPr>
+          <w:noProof/>
+        </w:rPr>
+        <w:drawing>
+          <wp:inline distT="0" distB="0" distL="0" distR="0" wp14:anchorId="5C8C611E" wp14:editId="74DC033E">
+            <wp:extent cx="5943600" cy="2540635"/>
+            <wp:effectExtent l="0" t="0" r="0" b="0"/>
+            <wp:docPr id="5" name="Picture 5"/>
+            <wp:cNvGraphicFramePr>
+              <a:graphicFrameLocks xmlns:a="http://schemas.openxmlformats.org/drawingml/2006/main" noChangeAspect="1"/>
+            </wp:cNvGraphicFramePr>
+            <a:graphic xmlns:a="http://schemas.openxmlformats.org/drawingml/2006/main">
+              <a:graphicData uri="http://schemas.openxmlformats.org/drawingml/2006/picture">
+                <pic:pic xmlns:pic="http://schemas.openxmlformats.org/drawingml/2006/picture">
+                  <pic:nvPicPr>
+                    <pic:cNvPr id="1" name=""/>
+                    <pic:cNvPicPr/>
+                  </pic:nvPicPr>
+                  <pic:blipFill>
+                    <a:blip r:embed="rId11"/>
+                    <a:stretch>
+                      <a:fillRect/>
+                    </a:stretch>
+                  </pic:blipFill>
+                  <pic:spPr>
+                    <a:xfrm>
+                      <a:off x="0" y="0"/>
+                      <a:ext cx="5943600" cy="2540635"/>
+                    </a:xfrm>
+                    <a:prstGeom prst="rect">
+                      <a:avLst/>
+                    </a:prstGeom>
+                  </pic:spPr>
+                </pic:pic>
+              </a:graphicData>
+            </a:graphic>
+          </wp:inline>
+        </w:drawing>
+      </w:r>
     </w:p>
     <w:p>
       <w:pPr>
@@ -447,6 +734,7 @@
           <w:rFonts w:asciiTheme="majorHAnsi" w:hAnsiTheme="majorHAnsi" w:cstheme="majorHAnsi"/>
           <w:noProof/>
         </w:rPr>
+        <w:lastRenderedPageBreak/>
         <w:drawing>
           <wp:inline distT="0" distB="0" distL="0" distR="0" wp14:anchorId="71C0DDD2" wp14:editId="60E1007C">
             <wp:extent cx="3152390" cy="2329175"/>
@@ -465,7 +753,7 @@
                     </pic:cNvPicPr>
                   </pic:nvPicPr>
                   <pic:blipFill rotWithShape="1">
-                    <a:blip r:embed="rId7">
+                    <a:blip r:embed="rId12">
                       <a:extLst>
                         <a:ext uri="{28A0092B-C50C-407E-A947-70E740481C1C}">
                           <a14:useLocalDpi xmlns:a14="http://schemas.microsoft.com/office/drawing/2010/main" val="0"/>
@@ -510,7 +798,6 @@
         <w:rPr>
           <w:rFonts w:asciiTheme="majorHAnsi" w:hAnsiTheme="majorHAnsi" w:cstheme="majorHAnsi"/>
         </w:rPr>
-        <w:lastRenderedPageBreak/>
         <w:t xml:space="preserve">Not surprisingly, most bear killings occur in the wild (83.1%) as opposed to captive deaths (from “pet” bears or zoo captivity). </w:t>
       </w:r>
     </w:p>
@@ -544,7 +831,7 @@
                     </pic:cNvPicPr>
                   </pic:nvPicPr>
                   <pic:blipFill rotWithShape="1">
-                    <a:blip r:embed="rId8">
+                    <a:blip r:embed="rId13">
                       <a:extLst>
                         <a:ext uri="{28A0092B-C50C-407E-A947-70E740481C1C}">
                           <a14:useLocalDpi xmlns:a14="http://schemas.microsoft.com/office/drawing/2010/main" val="0"/>
@@ -610,6 +897,7 @@
           <w:rFonts w:asciiTheme="majorHAnsi" w:hAnsiTheme="majorHAnsi" w:cstheme="majorHAnsi"/>
           <w:noProof/>
         </w:rPr>
+        <w:lastRenderedPageBreak/>
         <w:drawing>
           <wp:inline distT="0" distB="0" distL="0" distR="0" wp14:anchorId="54558152" wp14:editId="33AA7541">
             <wp:extent cx="4114800" cy="2743200"/>
@@ -628,7 +916,7 @@
                     </pic:cNvPicPr>
                   </pic:nvPicPr>
                   <pic:blipFill>
-                    <a:blip r:embed="rId9">
+                    <a:blip r:embed="rId14">
                       <a:extLst>
                         <a:ext uri="{28A0092B-C50C-407E-A947-70E740481C1C}">
                           <a14:useLocalDpi xmlns:a14="http://schemas.microsoft.com/office/drawing/2010/main" val="0"/>
@@ -719,7 +1007,6 @@
           <w:rFonts w:asciiTheme="majorHAnsi" w:hAnsiTheme="majorHAnsi" w:cstheme="majorHAnsi"/>
           <w:noProof/>
         </w:rPr>
-        <w:lastRenderedPageBreak/>
         <w:drawing>
           <wp:inline distT="0" distB="0" distL="0" distR="0" wp14:anchorId="0EA9E455" wp14:editId="47C34420">
             <wp:extent cx="7616434" cy="3533473"/>
@@ -738,7 +1025,7 @@
                     </pic:cNvPicPr>
                   </pic:nvPicPr>
                   <pic:blipFill rotWithShape="1">
-                    <a:blip r:embed="rId10">
+                    <a:blip r:embed="rId15">
                       <a:extLst>
                         <a:ext uri="{28A0092B-C50C-407E-A947-70E740481C1C}">
                           <a14:useLocalDpi xmlns:a14="http://schemas.microsoft.com/office/drawing/2010/main" val="0"/>
@@ -798,6 +1085,7 @@
           <w:rFonts w:asciiTheme="majorHAnsi" w:hAnsiTheme="majorHAnsi" w:cstheme="majorHAnsi"/>
           <w:noProof/>
         </w:rPr>
+        <w:lastRenderedPageBreak/>
         <w:drawing>
           <wp:inline distT="0" distB="0" distL="0" distR="0" wp14:anchorId="0A7AB1A0" wp14:editId="30FD0DCF">
             <wp:extent cx="7777424" cy="3109308"/>
@@ -816,7 +1104,7 @@
                     </pic:cNvPicPr>
                   </pic:nvPicPr>
                   <pic:blipFill>
-                    <a:blip r:embed="rId11">
+                    <a:blip r:embed="rId16">
                       <a:extLst>
                         <a:ext uri="{28A0092B-C50C-407E-A947-70E740481C1C}">
                           <a14:useLocalDpi xmlns:a14="http://schemas.microsoft.com/office/drawing/2010/main" val="0"/>
@@ -879,7 +1167,6 @@
           <w:rFonts w:asciiTheme="majorHAnsi" w:hAnsiTheme="majorHAnsi" w:cstheme="majorHAnsi"/>
           <w:noProof/>
         </w:rPr>
-        <w:lastRenderedPageBreak/>
         <w:drawing>
           <wp:inline distT="0" distB="0" distL="0" distR="0" wp14:anchorId="75BCE59B" wp14:editId="50D46507">
             <wp:extent cx="7863038" cy="3930679"/>
@@ -898,7 +1185,7 @@
                     </pic:cNvPicPr>
                   </pic:nvPicPr>
                   <pic:blipFill>
-                    <a:blip r:embed="rId12">
+                    <a:blip r:embed="rId17">
                       <a:extLst>
                         <a:ext uri="{28A0092B-C50C-407E-A947-70E740481C1C}">
                           <a14:useLocalDpi xmlns:a14="http://schemas.microsoft.com/office/drawing/2010/main" val="0"/>
@@ -1020,7 +1307,7 @@
                     </pic:cNvPicPr>
                   </pic:nvPicPr>
                   <pic:blipFill>
-                    <a:blip r:embed="rId13" cstate="print">
+                    <a:blip r:embed="rId18" cstate="print">
                       <a:extLst>
                         <a:ext uri="{28A0092B-C50C-407E-A947-70E740481C1C}">
                           <a14:useLocalDpi xmlns:a14="http://schemas.microsoft.com/office/drawing/2010/main" val="0"/>
@@ -1059,6 +1346,8 @@
         </w:tabs>
         <w:rPr>
           <w:rFonts w:asciiTheme="majorHAnsi" w:hAnsiTheme="majorHAnsi" w:cstheme="majorHAnsi"/>
+          <w:b/>
+          <w:bCs/>
         </w:rPr>
       </w:pPr>
       <w:r>
@@ -1084,7 +1373,7 @@
                     </pic:cNvPicPr>
                   </pic:nvPicPr>
                   <pic:blipFill>
-                    <a:blip r:embed="rId14">
+                    <a:blip r:embed="rId19">
                       <a:extLst>
                         <a:ext uri="{28A0092B-C50C-407E-A947-70E740481C1C}">
                           <a14:useLocalDpi xmlns:a14="http://schemas.microsoft.com/office/drawing/2010/main" val="0"/>
@@ -1121,13 +1410,23 @@
         </w:rPr>
         <w:br w:type="textWrapping" w:clear="all"/>
       </w:r>
-      <w:r>
+    </w:p>
+    <w:p>
+      <w:pPr>
         <w:rPr>
           <w:rFonts w:asciiTheme="majorHAnsi" w:hAnsiTheme="majorHAnsi" w:cstheme="majorHAnsi"/>
           <w:b/>
           <w:bCs/>
         </w:rPr>
-        <w:t>Summary</w:t>
+      </w:pPr>
+      <w:r>
+        <w:rPr>
+          <w:rFonts w:asciiTheme="majorHAnsi" w:hAnsiTheme="majorHAnsi" w:cstheme="majorHAnsi"/>
+          <w:b/>
+          <w:bCs/>
+        </w:rPr>
+        <w:lastRenderedPageBreak/>
+        <w:br w:type="page"/>
       </w:r>
     </w:p>
     <w:p>
@@ -1139,12 +1438,59 @@
           <w:rFonts w:asciiTheme="majorHAnsi" w:hAnsiTheme="majorHAnsi" w:cstheme="majorHAnsi"/>
         </w:rPr>
       </w:pPr>
-      <w:r>
-        <w:rPr>
-          <w:rFonts w:asciiTheme="majorHAnsi" w:hAnsiTheme="majorHAnsi" w:cstheme="majorHAnsi"/>
+      <w:bookmarkStart w:id="0" w:name="_GoBack"/>
+      <w:bookmarkEnd w:id="0"/>
+      <w:r>
+        <w:rPr>
+          <w:rFonts w:asciiTheme="majorHAnsi" w:hAnsiTheme="majorHAnsi" w:cstheme="majorHAnsi"/>
+          <w:b/>
+          <w:bCs/>
         </w:rPr>
         <w:lastRenderedPageBreak/>
+        <w:t>Summary</w:t>
+      </w:r>
+    </w:p>
+    <w:p>
+      <w:pPr>
+        <w:rPr>
+          <w:rFonts w:asciiTheme="majorHAnsi" w:hAnsiTheme="majorHAnsi" w:cstheme="majorHAnsi"/>
+        </w:rPr>
+      </w:pPr>
+      <w:r>
+        <w:rPr>
+          <w:rFonts w:asciiTheme="majorHAnsi" w:hAnsiTheme="majorHAnsi" w:cstheme="majorHAnsi"/>
+        </w:rPr>
         <w:t xml:space="preserve">People understand that bears are dangerous, but sometimes face unlucky fates when they encounter them both in the wild and in captivity. </w:t>
+      </w:r>
+      <w:r>
+        <w:rPr>
+          <w:rFonts w:asciiTheme="majorHAnsi" w:hAnsiTheme="majorHAnsi" w:cstheme="majorHAnsi"/>
+        </w:rPr>
+        <w:t>Deciding the best way to visualize the important information without too many</w:t>
+      </w:r>
+      <w:r>
+        <w:rPr>
+          <w:rFonts w:asciiTheme="majorHAnsi" w:hAnsiTheme="majorHAnsi" w:cstheme="majorHAnsi"/>
+        </w:rPr>
+        <w:t xml:space="preserve"> </w:t>
+      </w:r>
+      <w:r>
+        <w:rPr>
+          <w:rFonts w:asciiTheme="majorHAnsi" w:hAnsiTheme="majorHAnsi" w:cstheme="majorHAnsi"/>
+        </w:rPr>
+        <w:t xml:space="preserve">colorful and overwhelming graphs was the </w:t>
+      </w:r>
+      <w:r>
+        <w:rPr>
+          <w:rFonts w:asciiTheme="majorHAnsi" w:hAnsiTheme="majorHAnsi" w:cstheme="majorHAnsi"/>
+        </w:rPr>
+        <w:t>most difficult</w:t>
+      </w:r>
+      <w:r>
+        <w:rPr>
+          <w:rFonts w:asciiTheme="majorHAnsi" w:hAnsiTheme="majorHAnsi" w:cstheme="majorHAnsi"/>
+        </w:rPr>
+        <w:t xml:space="preserve"> part.</w:t>
       </w:r>
     </w:p>
     <w:p>
@@ -1160,7 +1506,49 @@
         <w:rPr>
           <w:rFonts w:asciiTheme="majorHAnsi" w:hAnsiTheme="majorHAnsi" w:cstheme="majorHAnsi"/>
         </w:rPr>
-        <w:t>[INSERT WHO DIES FINDINGS]</w:t>
+        <w:t>Adult</w:t>
+      </w:r>
+      <w:r>
+        <w:rPr>
+          <w:rFonts w:asciiTheme="majorHAnsi" w:hAnsiTheme="majorHAnsi" w:cstheme="majorHAnsi"/>
+        </w:rPr>
+        <w:t xml:space="preserve"> men between the ages of 40 and 60</w:t>
+      </w:r>
+      <w:r>
+        <w:rPr>
+          <w:rFonts w:asciiTheme="majorHAnsi" w:hAnsiTheme="majorHAnsi" w:cstheme="majorHAnsi"/>
+        </w:rPr>
+        <w:t xml:space="preserve"> are the majority of the deceased, a</w:t>
+      </w:r>
+      <w:r>
+        <w:rPr>
+          <w:rFonts w:asciiTheme="majorHAnsi" w:hAnsiTheme="majorHAnsi" w:cstheme="majorHAnsi"/>
+        </w:rPr>
+        <w:t>n</w:t>
+      </w:r>
+      <w:r>
+        <w:rPr>
+          <w:rFonts w:asciiTheme="majorHAnsi" w:hAnsiTheme="majorHAnsi" w:cstheme="majorHAnsi"/>
+        </w:rPr>
+        <w:t>d in</w:t>
+      </w:r>
+      <w:r>
+        <w:rPr>
+          <w:rFonts w:asciiTheme="majorHAnsi" w:hAnsiTheme="majorHAnsi" w:cstheme="majorHAnsi"/>
+        </w:rPr>
+        <w:t xml:space="preserve"> every age category there were more males that died than females.</w:t>
+      </w:r>
+      <w:r>
+        <w:rPr>
+          <w:rFonts w:asciiTheme="majorHAnsi" w:hAnsiTheme="majorHAnsi" w:cstheme="majorHAnsi"/>
+        </w:rPr>
+        <w:t xml:space="preserve"> This may be because men are more often seeking outside activities such as hiking, camping, or hiking where bears habitat. </w:t>
+      </w:r>
+      <w:r>
+        <w:rPr>
+          <w:rFonts w:asciiTheme="majorHAnsi" w:hAnsiTheme="majorHAnsi" w:cstheme="majorHAnsi"/>
+        </w:rPr>
+        <w:t xml:space="preserve">Out of the 16 hunters, one was a woman and 1 out of 6 hikers was female. </w:t>
       </w:r>
     </w:p>
     <w:p>
@@ -1170,53 +1558,45 @@
         </w:tabs>
         <w:rPr>
           <w:rFonts w:asciiTheme="majorHAnsi" w:hAnsiTheme="majorHAnsi" w:cstheme="majorHAnsi"/>
+        </w:rPr>
+      </w:pPr>
+      <w:r>
+        <w:rPr>
+          <w:rFonts w:asciiTheme="majorHAnsi" w:hAnsiTheme="majorHAnsi" w:cstheme="majorHAnsi"/>
+        </w:rPr>
+        <w:t>The type of bear that kills most frequently from the dataset are brown bears, closely ahead of black bears. According to bearsmart.com</w:t>
+      </w:r>
+      <w:r>
+        <w:rPr>
+          <w:rStyle w:val="FootnoteReference"/>
+          <w:rFonts w:asciiTheme="majorHAnsi" w:hAnsiTheme="majorHAnsi" w:cstheme="majorHAnsi"/>
+        </w:rPr>
+        <w:footnoteReference w:id="2"/>
+      </w:r>
+      <w:r>
+        <w:rPr>
+          <w:rFonts w:asciiTheme="majorHAnsi" w:hAnsiTheme="majorHAnsi" w:cstheme="majorHAnsi"/>
+        </w:rPr>
+        <w:t xml:space="preserve">, black bears are the most common within this region and can provide reason to the higher recorded deaths. Although polar bears are massive and possibly the most dangerous, they live in Arctic areas with fewer population densities. Wild deaths </w:t>
+      </w:r>
+      <w:r>
+        <w:rPr>
+          <w:rFonts w:asciiTheme="majorHAnsi" w:hAnsiTheme="majorHAnsi" w:cstheme="majorHAnsi"/>
+        </w:rPr>
+        <w:t>occur more often and looking at death count over the years, occur more often as time passes</w:t>
+      </w:r>
+      <w:r>
+        <w:rPr>
+          <w:rFonts w:asciiTheme="majorHAnsi" w:hAnsiTheme="majorHAnsi" w:cstheme="majorHAnsi"/>
+        </w:rPr>
+        <w:softHyphen/>
+      </w:r>
+      <w:r>
+        <w:rPr>
+          <w:rFonts w:asciiTheme="majorHAnsi" w:hAnsiTheme="majorHAnsi" w:cstheme="majorHAnsi"/>
           <w:color w:val="000000"/>
         </w:rPr>
-      </w:pPr>
-      <w:r>
-        <w:rPr>
-          <w:rFonts w:asciiTheme="majorHAnsi" w:hAnsiTheme="majorHAnsi" w:cstheme="majorHAnsi"/>
-        </w:rPr>
-        <w:t>The type of bear that kills most frequently from the dataset are brown bears, closely ahead of black bears. According to bearsmart.com</w:t>
-      </w:r>
-      <w:r>
-        <w:rPr>
-          <w:rStyle w:val="FootnoteReference"/>
-          <w:rFonts w:asciiTheme="majorHAnsi" w:hAnsiTheme="majorHAnsi" w:cstheme="majorHAnsi"/>
-        </w:rPr>
-        <w:footnoteReference w:id="2"/>
-      </w:r>
-      <w:r>
-        <w:rPr>
-          <w:rFonts w:asciiTheme="majorHAnsi" w:hAnsiTheme="majorHAnsi" w:cstheme="majorHAnsi"/>
-        </w:rPr>
-        <w:t xml:space="preserve">, black bears are the most common within this region and can provide reason to the higher recorded deaths. Although polar bears are massive and possibly the most dangerous, they live in Arctic areas with fewer population densities. Wild deaths </w:t>
-      </w:r>
-      <w:r>
-        <w:rPr>
-          <w:rFonts w:asciiTheme="majorHAnsi" w:hAnsiTheme="majorHAnsi" w:cstheme="majorHAnsi"/>
-        </w:rPr>
-        <w:t>occur more often and looking at death count over the years, occur more often as time passes</w:t>
-      </w:r>
-      <w:r>
-        <w:rPr>
-          <w:rFonts w:asciiTheme="majorHAnsi" w:hAnsiTheme="majorHAnsi" w:cstheme="majorHAnsi"/>
-        </w:rPr>
-        <w:softHyphen/>
-      </w:r>
-      <w:r>
-        <w:rPr>
-          <w:rFonts w:asciiTheme="majorHAnsi" w:hAnsiTheme="majorHAnsi" w:cstheme="majorHAnsi"/>
-          <w:color w:val="000000"/>
-        </w:rPr>
-        <w:t>—</w:t>
-      </w:r>
-      <w:r>
-        <w:rPr>
-          <w:rFonts w:asciiTheme="majorHAnsi" w:hAnsiTheme="majorHAnsi" w:cstheme="majorHAnsi"/>
-          <w:color w:val="000000"/>
-        </w:rPr>
-        <w:t xml:space="preserve"> most likely correlated with population increase. </w:t>
+        <w:t xml:space="preserve">— most likely correlated with population increase. </w:t>
       </w:r>
       <w:r>
         <w:rPr>
@@ -1256,8 +1636,6 @@
         </w:rPr>
         <w:t xml:space="preserve">people seeking these areas that bears live in. </w:t>
       </w:r>
-      <w:bookmarkStart w:id="0" w:name="_GoBack"/>
-      <w:bookmarkEnd w:id="0"/>
     </w:p>
     <w:p>
       <w:pPr>
@@ -1509,6 +1887,7 @@
     <w:lsdException w:name="HTML Sample" w:semiHidden="1" w:unhideWhenUsed="1"/>
     <w:lsdException w:name="HTML Typewriter" w:semiHidden="1" w:unhideWhenUsed="1"/>
     <w:lsdException w:name="HTML Variable" w:semiHidden="1" w:unhideWhenUsed="1"/>
+    <w:lsdException w:name="Normal Table" w:semiHidden="1" w:unhideWhenUsed="1"/>
     <w:lsdException w:name="annotation subject" w:semiHidden="1" w:unhideWhenUsed="1"/>
     <w:lsdException w:name="No List" w:semiHidden="1" w:unhideWhenUsed="1"/>
     <w:lsdException w:name="Outline List 1" w:semiHidden="1" w:unhideWhenUsed="1"/>
@@ -1555,8 +1934,10 @@
     <w:lsdException w:name="Table Subtle 2" w:semiHidden="1" w:unhideWhenUsed="1"/>
     <w:lsdException w:name="Table Web 1" w:semiHidden="1" w:unhideWhenUsed="1"/>
     <w:lsdException w:name="Table Web 2" w:semiHidden="1" w:unhideWhenUsed="1"/>
+    <w:lsdException w:name="Table Web 3" w:semiHidden="1" w:unhideWhenUsed="1"/>
     <w:lsdException w:name="Balloon Text" w:semiHidden="1" w:unhideWhenUsed="1"/>
     <w:lsdException w:name="Table Grid" w:uiPriority="39"/>
+    <w:lsdException w:name="Table Theme" w:semiHidden="1" w:unhideWhenUsed="1"/>
     <w:lsdException w:name="Placeholder Text" w:semiHidden="1"/>
     <w:lsdException w:name="No Spacing" w:uiPriority="1" w:qFormat="1"/>
     <w:lsdException w:name="Light Shading" w:uiPriority="60"/>
@@ -2207,7 +2588,7 @@
 </file>
 
 <file path=customXml/itemProps1.xml><?xml version="1.0" encoding="utf-8"?>
-<ds:datastoreItem xmlns:ds="http://schemas.openxmlformats.org/officeDocument/2006/customXml" ds:itemID="{DC075613-F45B-44CE-B8B5-5F85795751D5}">
+<ds:datastoreItem xmlns:ds="http://schemas.openxmlformats.org/officeDocument/2006/customXml" ds:itemID="{402D4443-0CAB-4FC0-B438-C4E13579456E}">
   <ds:schemaRefs>
     <ds:schemaRef ds:uri="http://schemas.openxmlformats.org/officeDocument/2006/bibliography"/>
   </ds:schemaRefs>

</xml_diff>